<commit_message>
Diagramy na szybko + aktualizacja dokumentacji.
</commit_message>
<xml_diff>
--- a/documentation/Dokumentacja.docx
+++ b/documentation/Dokumentacja.docx
@@ -1597,8 +1597,6 @@
         </w:rPr>
         <w:t> </w:t>
       </w:r>
-      <w:bookmarkStart w:id="2" w:name="_GoBack"/>
-      <w:bookmarkEnd w:id="2"/>
       <w:r>
         <w:rPr>
           <w:rFonts w:asciiTheme="majorHAnsi" w:hAnsiTheme="majorHAnsi"/>
@@ -1723,14 +1721,14 @@
           <w:color w:val="auto"/>
         </w:rPr>
       </w:pPr>
-      <w:bookmarkStart w:id="3" w:name="_Toc535549636"/>
+      <w:bookmarkStart w:id="2" w:name="_Toc535549636"/>
       <w:r>
         <w:rPr>
           <w:color w:val="auto"/>
         </w:rPr>
         <w:t>Specyfikacja wymagań</w:t>
       </w:r>
-      <w:bookmarkEnd w:id="3"/>
+      <w:bookmarkEnd w:id="2"/>
     </w:p>
     <w:p>
       <w:pPr>
@@ -1765,7 +1763,7 @@
           <w:sz w:val="24"/>
         </w:rPr>
       </w:pPr>
-      <w:bookmarkStart w:id="4" w:name="_Toc535549637"/>
+      <w:bookmarkStart w:id="3" w:name="_Toc535549637"/>
       <w:r>
         <w:rPr>
           <w:color w:val="auto"/>
@@ -1773,7 +1771,7 @@
         </w:rPr>
         <w:t>Wymagania funkcjonalne</w:t>
       </w:r>
-      <w:bookmarkEnd w:id="4"/>
+      <w:bookmarkEnd w:id="3"/>
     </w:p>
     <w:p>
       <w:pPr>
@@ -2216,7 +2214,7 @@
           <w:sz w:val="24"/>
         </w:rPr>
       </w:pPr>
-      <w:bookmarkStart w:id="5" w:name="_Toc535549638"/>
+      <w:bookmarkStart w:id="4" w:name="_Toc535549638"/>
       <w:r>
         <w:rPr>
           <w:color w:val="auto"/>
@@ -2225,7 +2223,7 @@
         <w:lastRenderedPageBreak/>
         <w:t>Wymagania niefunkcjonalne</w:t>
       </w:r>
-      <w:bookmarkEnd w:id="5"/>
+      <w:bookmarkEnd w:id="4"/>
     </w:p>
     <w:p>
       <w:pPr>
@@ -2437,14 +2435,14 @@
           <w:color w:val="auto"/>
         </w:rPr>
       </w:pPr>
-      <w:bookmarkStart w:id="6" w:name="_Toc535549639"/>
+      <w:bookmarkStart w:id="5" w:name="_Toc535549639"/>
       <w:r>
         <w:rPr>
           <w:color w:val="auto"/>
         </w:rPr>
         <w:t>Diagramy</w:t>
       </w:r>
-      <w:bookmarkEnd w:id="6"/>
+      <w:bookmarkEnd w:id="5"/>
     </w:p>
     <w:p>
       <w:pPr>
@@ -2495,14 +2493,14 @@
           <w:color w:val="auto"/>
         </w:rPr>
       </w:pPr>
-      <w:bookmarkStart w:id="7" w:name="_Toc535549640"/>
+      <w:bookmarkStart w:id="6" w:name="_Toc535549640"/>
       <w:r>
         <w:rPr>
           <w:color w:val="auto"/>
         </w:rPr>
         <w:t>Diagram ERD</w:t>
       </w:r>
-      <w:bookmarkEnd w:id="7"/>
+      <w:bookmarkEnd w:id="6"/>
     </w:p>
     <w:p>
       <w:pPr>
@@ -2524,9 +2522,9 @@
         </w:rPr>
         <w:drawing>
           <wp:inline distT="0" distB="0" distL="0" distR="0">
-            <wp:extent cx="5760720" cy="4721860"/>
-            <wp:effectExtent l="0" t="0" r="0" b="2540"/>
-            <wp:docPr id="6" name="Obraz 6"/>
+            <wp:extent cx="5760720" cy="4792345"/>
+            <wp:effectExtent l="0" t="0" r="0" b="8255"/>
+            <wp:docPr id="8" name="Obraz 8"/>
             <wp:cNvGraphicFramePr>
               <a:graphicFrameLocks xmlns:a="http://schemas.openxmlformats.org/drawingml/2006/main" noChangeAspect="1"/>
             </wp:cNvGraphicFramePr>
@@ -2552,7 +2550,7 @@
                   <pic:spPr>
                     <a:xfrm>
                       <a:off x="0" y="0"/>
-                      <a:ext cx="5760720" cy="4721860"/>
+                      <a:ext cx="5760720" cy="4792345"/>
                     </a:xfrm>
                     <a:prstGeom prst="rect">
                       <a:avLst/>
@@ -2589,7 +2587,7 @@
           <w:color w:val="auto"/>
         </w:rPr>
       </w:pPr>
-      <w:bookmarkStart w:id="8" w:name="_Toc535549641"/>
+      <w:bookmarkStart w:id="7" w:name="_Toc535549641"/>
       <w:r>
         <w:rPr>
           <w:color w:val="auto"/>
@@ -2597,7 +2595,7 @@
         <w:lastRenderedPageBreak/>
         <w:t>Diagram przypadków użycia</w:t>
       </w:r>
-      <w:bookmarkEnd w:id="8"/>
+      <w:bookmarkEnd w:id="7"/>
     </w:p>
     <w:p>
       <w:pPr>
@@ -2612,50 +2610,52 @@
       <w:r>
         <w:rPr>
           <w:rFonts w:asciiTheme="majorHAnsi" w:hAnsiTheme="majorHAnsi"/>
-          <w:sz w:val="24"/>
-          <w:szCs w:val="24"/>
-        </w:rPr>
-        <w:t>…</w:t>
-      </w:r>
-    </w:p>
-    <w:p>
-      <w:pPr>
-        <w:spacing w:before="240"/>
-        <w:jc w:val="center"/>
-        <w:rPr>
-          <w:rFonts w:asciiTheme="majorHAnsi" w:hAnsiTheme="majorHAnsi"/>
-          <w:color w:val="FF0000"/>
-          <w:sz w:val="24"/>
-          <w:szCs w:val="24"/>
-        </w:rPr>
-      </w:pPr>
-      <w:r>
-        <w:rPr>
-          <w:rFonts w:asciiTheme="majorHAnsi" w:hAnsiTheme="majorHAnsi"/>
-          <w:color w:val="FF0000"/>
-          <w:sz w:val="24"/>
-          <w:szCs w:val="24"/>
-        </w:rPr>
-        <w:t>[miejsce na diagram]</w:t>
-      </w:r>
-    </w:p>
-    <w:p>
-      <w:pPr>
-        <w:spacing w:before="240"/>
-        <w:jc w:val="both"/>
-        <w:rPr>
-          <w:rFonts w:asciiTheme="majorHAnsi" w:hAnsiTheme="majorHAnsi"/>
-          <w:sz w:val="24"/>
-          <w:szCs w:val="24"/>
-        </w:rPr>
-      </w:pPr>
-      <w:r>
-        <w:rPr>
-          <w:rFonts w:asciiTheme="majorHAnsi" w:hAnsiTheme="majorHAnsi"/>
-          <w:sz w:val="24"/>
-          <w:szCs w:val="24"/>
-        </w:rPr>
-        <w:t>…</w:t>
+          <w:noProof/>
+          <w:sz w:val="24"/>
+          <w:szCs w:val="24"/>
+          <w:lang w:eastAsia="pl-PL"/>
+        </w:rPr>
+        <w:drawing>
+          <wp:inline distT="0" distB="0" distL="0" distR="0">
+            <wp:extent cx="4467225" cy="3218943"/>
+            <wp:effectExtent l="0" t="0" r="0" b="635"/>
+            <wp:docPr id="7" name="Obraz 7"/>
+            <wp:cNvGraphicFramePr>
+              <a:graphicFrameLocks xmlns:a="http://schemas.openxmlformats.org/drawingml/2006/main" noChangeAspect="1"/>
+            </wp:cNvGraphicFramePr>
+            <a:graphic xmlns:a="http://schemas.openxmlformats.org/drawingml/2006/main">
+              <a:graphicData uri="http://schemas.openxmlformats.org/drawingml/2006/picture">
+                <pic:pic xmlns:pic="http://schemas.openxmlformats.org/drawingml/2006/picture">
+                  <pic:nvPicPr>
+                    <pic:cNvPr id="0" name="UseCase Diagram0.png"/>
+                    <pic:cNvPicPr/>
+                  </pic:nvPicPr>
+                  <pic:blipFill>
+                    <a:blip r:embed="rId11">
+                      <a:extLst>
+                        <a:ext uri="{28A0092B-C50C-407E-A947-70E740481C1C}">
+                          <a14:useLocalDpi xmlns:a14="http://schemas.microsoft.com/office/drawing/2010/main" val="0"/>
+                        </a:ext>
+                      </a:extLst>
+                    </a:blip>
+                    <a:stretch>
+                      <a:fillRect/>
+                    </a:stretch>
+                  </pic:blipFill>
+                  <pic:spPr>
+                    <a:xfrm>
+                      <a:off x="0" y="0"/>
+                      <a:ext cx="4465748" cy="3217879"/>
+                    </a:xfrm>
+                    <a:prstGeom prst="rect">
+                      <a:avLst/>
+                    </a:prstGeom>
+                  </pic:spPr>
+                </pic:pic>
+              </a:graphicData>
+            </a:graphic>
+          </wp:inline>
+        </w:drawing>
       </w:r>
     </w:p>
     <w:p>
@@ -2671,14 +2671,22 @@
           <w:color w:val="auto"/>
         </w:rPr>
       </w:pPr>
-      <w:bookmarkStart w:id="9" w:name="_Toc535549642"/>
+      <w:bookmarkStart w:id="8" w:name="_Toc535549642"/>
       <w:r>
         <w:rPr>
           <w:color w:val="auto"/>
         </w:rPr>
-        <w:t>Diagram modułów/komponentów</w:t>
-      </w:r>
+        <w:t xml:space="preserve">Diagram </w:t>
+      </w:r>
+      <w:bookmarkStart w:id="9" w:name="_GoBack"/>
       <w:bookmarkEnd w:id="9"/>
+      <w:r>
+        <w:rPr>
+          <w:color w:val="auto"/>
+        </w:rPr>
+        <w:t>komponentów</w:t>
+      </w:r>
+      <w:bookmarkEnd w:id="8"/>
     </w:p>
     <w:p>
       <w:pPr>
@@ -2693,54 +2701,56 @@
       <w:r>
         <w:rPr>
           <w:rFonts w:asciiTheme="majorHAnsi" w:hAnsiTheme="majorHAnsi"/>
-          <w:sz w:val="24"/>
-          <w:szCs w:val="24"/>
-        </w:rPr>
-        <w:t>…</w:t>
-      </w:r>
-    </w:p>
-    <w:p>
-      <w:pPr>
-        <w:spacing w:before="240"/>
-        <w:jc w:val="center"/>
-        <w:rPr>
-          <w:rFonts w:asciiTheme="majorHAnsi" w:hAnsiTheme="majorHAnsi"/>
-          <w:color w:val="FF0000"/>
-          <w:sz w:val="24"/>
-          <w:szCs w:val="24"/>
-        </w:rPr>
-      </w:pPr>
-      <w:r>
-        <w:rPr>
-          <w:rFonts w:asciiTheme="majorHAnsi" w:hAnsiTheme="majorHAnsi"/>
-          <w:color w:val="FF0000"/>
-          <w:sz w:val="24"/>
-          <w:szCs w:val="24"/>
-        </w:rPr>
-        <w:t>[miejsce na diagram]</w:t>
-      </w:r>
-    </w:p>
-    <w:p>
-      <w:pPr>
-        <w:spacing w:before="240"/>
-        <w:jc w:val="both"/>
-        <w:rPr>
-          <w:rFonts w:asciiTheme="majorHAnsi" w:hAnsiTheme="majorHAnsi"/>
-          <w:sz w:val="24"/>
-          <w:szCs w:val="24"/>
-        </w:rPr>
-      </w:pPr>
-      <w:r>
-        <w:rPr>
-          <w:rFonts w:asciiTheme="majorHAnsi" w:hAnsiTheme="majorHAnsi"/>
-          <w:sz w:val="24"/>
-          <w:szCs w:val="24"/>
-        </w:rPr>
-        <w:t>…</w:t>
+          <w:noProof/>
+          <w:sz w:val="24"/>
+          <w:szCs w:val="24"/>
+          <w:lang w:eastAsia="pl-PL"/>
+        </w:rPr>
+        <w:drawing>
+          <wp:inline distT="0" distB="0" distL="0" distR="0">
+            <wp:extent cx="4247976" cy="4664254"/>
+            <wp:effectExtent l="0" t="0" r="635" b="3175"/>
+            <wp:docPr id="6" name="Obraz 6"/>
+            <wp:cNvGraphicFramePr>
+              <a:graphicFrameLocks xmlns:a="http://schemas.openxmlformats.org/drawingml/2006/main" noChangeAspect="1"/>
+            </wp:cNvGraphicFramePr>
+            <a:graphic xmlns:a="http://schemas.openxmlformats.org/drawingml/2006/main">
+              <a:graphicData uri="http://schemas.openxmlformats.org/drawingml/2006/picture">
+                <pic:pic xmlns:pic="http://schemas.openxmlformats.org/drawingml/2006/picture">
+                  <pic:nvPicPr>
+                    <pic:cNvPr id="0" name="Component Diagram0.png"/>
+                    <pic:cNvPicPr/>
+                  </pic:nvPicPr>
+                  <pic:blipFill>
+                    <a:blip r:embed="rId12">
+                      <a:extLst>
+                        <a:ext uri="{28A0092B-C50C-407E-A947-70E740481C1C}">
+                          <a14:useLocalDpi xmlns:a14="http://schemas.microsoft.com/office/drawing/2010/main" val="0"/>
+                        </a:ext>
+                      </a:extLst>
+                    </a:blip>
+                    <a:stretch>
+                      <a:fillRect/>
+                    </a:stretch>
+                  </pic:blipFill>
+                  <pic:spPr>
+                    <a:xfrm>
+                      <a:off x="0" y="0"/>
+                      <a:ext cx="4259945" cy="4677396"/>
+                    </a:xfrm>
+                    <a:prstGeom prst="rect">
+                      <a:avLst/>
+                    </a:prstGeom>
+                  </pic:spPr>
+                </pic:pic>
+              </a:graphicData>
+            </a:graphic>
+          </wp:inline>
+        </w:drawing>
       </w:r>
     </w:p>
     <w:sectPr>
-      <w:footerReference w:type="default" r:id="rId11"/>
+      <w:footerReference w:type="default" r:id="rId13"/>
       <w:pgSz w:w="11906" w:h="16838"/>
       <w:pgMar w:top="1417" w:right="1417" w:bottom="1417" w:left="1417" w:header="708" w:footer="708" w:gutter="0"/>
       <w:cols w:space="708"/>
@@ -2818,7 +2828,7 @@
           <mc:AlternateContent>
             <mc:Choice Requires="wpg">
               <w:drawing>
-                <wp:anchor distT="0" distB="0" distL="114300" distR="114300" simplePos="0" relativeHeight="251661312" behindDoc="0" locked="0" layoutInCell="1" allowOverlap="1" wp14:anchorId="775C58E0" wp14:editId="2CCA908C">
+                <wp:anchor distT="0" distB="0" distL="114300" distR="114300" simplePos="0" relativeHeight="251661312" behindDoc="0" locked="0" layoutInCell="1" allowOverlap="1" wp14:anchorId="566D6F9E" wp14:editId="3F5FD4C5">
                   <wp:simplePos x="0" y="0"/>
                   <wp:positionH relativeFrom="page">
                     <wp:align>center</wp:align>
@@ -5880,7 +5890,7 @@
 </file>
 
 <file path=customXml/itemProps1.xml><?xml version="1.0" encoding="utf-8"?>
-<ds:datastoreItem xmlns:ds="http://schemas.openxmlformats.org/officeDocument/2006/customXml" ds:itemID="{185D1C67-5577-4818-B717-6D18E3D2AF74}">
+<ds:datastoreItem xmlns:ds="http://schemas.openxmlformats.org/officeDocument/2006/customXml" ds:itemID="{EC30E07A-32BF-47E4-ADBB-B03699E76D43}">
   <ds:schemaRefs>
     <ds:schemaRef ds:uri="http://schemas.openxmlformats.org/officeDocument/2006/bibliography"/>
   </ds:schemaRefs>

</xml_diff>